<commit_message>
Del bloque 2. Completo
</commit_message>
<xml_diff>
--- a/decisiones diseño.docx
+++ b/decisiones diseño.docx
@@ -4,148 +4,315 @@
   <w:body>
     <w:p>
       <w:pPr>
-        <w:ind w:left="720" w:hanging="360"/>
+        <w:pStyle w:val="Ttulo1"/>
+        <w:rPr>
+          <w:lang w:val="es-ES"/>
+        </w:rPr>
+      </w:pPr>
+      <w:bookmarkStart w:id="0" w:name="_Toc58783395"/>
+      <w:r>
+        <w:rPr>
+          <w:lang w:val="es-ES"/>
+        </w:rPr>
+        <w:t>Decisiones de diseño</w:t>
+      </w:r>
+      <w:bookmarkEnd w:id="0"/>
+      <w:r>
+        <w:rPr>
+          <w:lang w:val="es-ES"/>
+        </w:rPr>
+        <w:t xml:space="preserve"> bloque 2</w:t>
+      </w:r>
+      <w:bookmarkStart w:id="1" w:name="_GoBack"/>
+      <w:bookmarkEnd w:id="1"/>
+    </w:p>
+    <w:p>
+      <w:r>
+        <w:t>En esta sección describiremos las decisiones de diseño que se han tomado a lo largo del desarrollo de la aplicación que vayan más allá de la mera aplicación de patrones de diseño o arquitectónicos.</w:t>
+      </w:r>
+    </w:p>
+    <w:p>
+      <w:pPr>
+        <w:pStyle w:val="Ttulo2"/>
+        <w:rPr>
+          <w:lang w:val="es-ES"/>
+        </w:rPr>
+      </w:pPr>
+      <w:r>
+        <w:rPr>
+          <w:lang w:val="es-ES"/>
+        </w:rPr>
+        <w:t>Decisión 1: Añadir preguntas a un examen</w:t>
+      </w:r>
+    </w:p>
+    <w:p>
+      <w:pPr>
+        <w:pStyle w:val="Ttulo3"/>
+        <w:rPr>
+          <w:lang w:val="es-ES"/>
+        </w:rPr>
+      </w:pPr>
+      <w:r>
+        <w:rPr>
+          <w:lang w:val="es-ES"/>
+        </w:rPr>
+        <w:t>Descripción del problema:</w:t>
+      </w:r>
+    </w:p>
+    <w:p>
+      <w:r>
+        <w:t>Nos planteamos la adición de preguntas a un examen en la página. El problema reside en que no podemos saber de antemano el número de preguntas que tendrá ni de qué tipo serán, ya que no hay una respuesta fija.</w:t>
+      </w:r>
+    </w:p>
+    <w:p>
+      <w:pPr>
+        <w:pStyle w:val="Ttulo3"/>
+        <w:rPr>
+          <w:lang w:val="es-ES"/>
+        </w:rPr>
+      </w:pPr>
+      <w:r>
+        <w:rPr>
+          <w:lang w:val="es-ES"/>
+        </w:rPr>
+        <w:t>Alternativas de solución evaluadas:</w:t>
+      </w:r>
+    </w:p>
+    <w:p>
+      <w:r>
+        <w:rPr>
+          <w:rStyle w:val="Ttulo4Car"/>
+        </w:rPr>
+        <w:t>Alternativa 1.a:</w:t>
+      </w:r>
+      <w:r>
+        <w:t xml:space="preserve"> Añadir las preguntas en la página de creación o edición del examen.</w:t>
+      </w:r>
+    </w:p>
+    <w:p>
+      <w:r>
+        <w:t>En la página de creación/edición del examen se colocaría un botón de añadir pregunta. Mediante Javascript se irían añadiendo secciones al formulario y se pasarán a la base de datos desde un único formulario.</w:t>
+      </w:r>
+    </w:p>
+    <w:p>
+      <w:r>
         <w:rPr>
           <w:b/>
           <w:bCs/>
-          <w:sz w:val="24"/>
-          <w:szCs w:val="24"/>
-        </w:rPr>
-      </w:pPr>
+        </w:rPr>
+        <w:t>Ventajas</w:t>
+      </w:r>
+      <w:r>
+        <w:t>:</w:t>
+      </w:r>
+    </w:p>
+    <w:p>
+      <w:pPr>
+        <w:pStyle w:val="Prrafodelista"/>
+        <w:numPr>
+          <w:ilvl w:val="0"/>
+          <w:numId w:val="2"/>
+        </w:numPr>
+        <w:spacing w:after="0" w:line="240" w:lineRule="auto"/>
+      </w:pPr>
+      <w:r>
+        <w:t>Es la forma más rápida si se quieren añadir varias preguntas</w:t>
+      </w:r>
+      <w:r>
+        <w:t>.</w:t>
+      </w:r>
+    </w:p>
+    <w:p>
+      <w:pPr>
+        <w:pStyle w:val="Prrafodelista"/>
+        <w:numPr>
+          <w:ilvl w:val="0"/>
+          <w:numId w:val="2"/>
+        </w:numPr>
+        <w:spacing w:after="0" w:line="240" w:lineRule="auto"/>
+      </w:pPr>
+      <w:r>
+        <w:t>Se realizan menos accesos a la base de datos.</w:t>
+      </w:r>
+    </w:p>
+    <w:p>
+      <w:pPr>
+        <w:pStyle w:val="Prrafodelista"/>
+        <w:spacing w:after="0" w:line="240" w:lineRule="auto"/>
+      </w:pPr>
+    </w:p>
+    <w:p>
       <w:r>
         <w:rPr>
           <w:b/>
           <w:bCs/>
-          <w:sz w:val="24"/>
-          <w:szCs w:val="24"/>
-        </w:rPr>
-        <w:t>Decis</w:t>
-      </w:r>
-      <w:bookmarkStart w:id="0" w:name="_GoBack"/>
-      <w:bookmarkEnd w:id="0"/>
-      <w:r>
+        </w:rPr>
+        <w:t>Inconvenientes</w:t>
+      </w:r>
+      <w:r>
+        <w:t xml:space="preserve">: </w:t>
+      </w:r>
+    </w:p>
+    <w:p>
+      <w:pPr>
+        <w:pStyle w:val="Prrafodelista"/>
+        <w:numPr>
+          <w:ilvl w:val="0"/>
+          <w:numId w:val="2"/>
+        </w:numPr>
+        <w:spacing w:after="0" w:line="240" w:lineRule="auto"/>
+      </w:pPr>
+      <w:r>
+        <w:t>Encontramos, el procedimiento, complejo de implementar, ya que no tenemos todos los conocimientos necesarios de las tecnologías requeridas para llevarlo a cabo.</w:t>
+      </w:r>
+      <w:r>
+        <w:t xml:space="preserve"> </w:t>
+      </w:r>
+    </w:p>
+    <w:p>
+      <w:pPr>
+        <w:pStyle w:val="Prrafodelista"/>
+        <w:numPr>
+          <w:ilvl w:val="0"/>
+          <w:numId w:val="2"/>
+        </w:numPr>
+        <w:spacing w:after="0" w:line="240" w:lineRule="auto"/>
+      </w:pPr>
+      <w:r>
+        <w:t>Puede resultar confuso para la navegabilidad del usuario medio que va a utilizar la aplicación.</w:t>
+      </w:r>
+    </w:p>
+    <w:p>
+      <w:pPr>
+        <w:pStyle w:val="Prrafodelista"/>
+        <w:spacing w:after="0" w:line="240" w:lineRule="auto"/>
+      </w:pPr>
+    </w:p>
+    <w:p>
+      <w:r>
+        <w:rPr>
+          <w:rStyle w:val="Ttulo4Car"/>
+          <w:lang w:val="es-ES"/>
+        </w:rPr>
+        <w:t>Alternativa 1.b:</w:t>
+      </w:r>
+      <w:r>
+        <w:t xml:space="preserve"> </w:t>
+      </w:r>
+      <w:r>
+        <w:t>Crear una sección enfocada exclusivamente a las preguntas del examen, en las que se puedan añadir y editar las preguntas de una en una.</w:t>
+      </w:r>
+    </w:p>
+    <w:p>
+      <w:pPr>
         <w:rPr>
           <w:b/>
           <w:bCs/>
-          <w:sz w:val="24"/>
-          <w:szCs w:val="24"/>
-        </w:rPr>
-        <w:t>iones de diseño pendientes de documentar</w:t>
-      </w:r>
-    </w:p>
-    <w:p>
-      <w:pPr>
-        <w:pStyle w:val="Prrafodelista"/>
-        <w:numPr>
-          <w:ilvl w:val="0"/>
-          <w:numId w:val="3"/>
-        </w:numPr>
+        </w:rPr>
+      </w:pPr>
+      <w:r>
         <w:rPr>
           <w:b/>
           <w:bCs/>
         </w:rPr>
-      </w:pPr>
-      <w:r>
+        <w:t>Ventajas:</w:t>
+      </w:r>
+    </w:p>
+    <w:p>
+      <w:pPr>
+        <w:pStyle w:val="Prrafodelista"/>
+        <w:numPr>
+          <w:ilvl w:val="0"/>
+          <w:numId w:val="2"/>
+        </w:numPr>
+        <w:spacing w:after="0" w:line="240" w:lineRule="auto"/>
+      </w:pPr>
+      <w:r>
+        <w:t>Para un usuario promedio, al estar dividido en secciones más específicas, puede ser más sencillo de comprender.</w:t>
+      </w:r>
+    </w:p>
+    <w:p>
+      <w:pPr>
+        <w:pStyle w:val="Prrafodelista"/>
+        <w:numPr>
+          <w:ilvl w:val="0"/>
+          <w:numId w:val="2"/>
+        </w:numPr>
+        <w:spacing w:after="0" w:line="240" w:lineRule="auto"/>
+      </w:pPr>
+      <w:r>
+        <w:t>La implementación es sencilla.</w:t>
+      </w:r>
+    </w:p>
+    <w:p>
+      <w:pPr>
+        <w:pStyle w:val="Prrafodelista"/>
+        <w:numPr>
+          <w:ilvl w:val="0"/>
+          <w:numId w:val="2"/>
+        </w:numPr>
+        <w:spacing w:after="0" w:line="240" w:lineRule="auto"/>
+      </w:pPr>
+      <w:r>
+        <w:t>Permite editar una pregunta sin tener que modificar el resto del examen.</w:t>
+      </w:r>
+    </w:p>
+    <w:p>
+      <w:pPr>
+        <w:pStyle w:val="Prrafodelista"/>
+        <w:numPr>
+          <w:ilvl w:val="0"/>
+          <w:numId w:val="2"/>
+        </w:numPr>
+        <w:spacing w:after="0" w:line="240" w:lineRule="auto"/>
+      </w:pPr>
+      <w:r>
+        <w:t>Se pueden añadir preguntas de distinto tipo a un examen más fácilmente.</w:t>
+      </w:r>
+    </w:p>
+    <w:p>
+      <w:pPr>
+        <w:spacing w:after="0" w:line="240" w:lineRule="auto"/>
         <w:rPr>
           <w:b/>
           <w:bCs/>
         </w:rPr>
-        <w:t>Realización de exámenes</w:t>
-      </w:r>
-    </w:p>
-    <w:p>
-      <w:pPr>
-        <w:pStyle w:val="Prrafodelista"/>
-        <w:numPr>
-          <w:ilvl w:val="0"/>
-          <w:numId w:val="3"/>
-        </w:numPr>
+      </w:pPr>
+      <w:r>
         <w:rPr>
           <w:b/>
           <w:bCs/>
         </w:rPr>
-      </w:pPr>
-      <w:r>
-        <w:rPr>
-          <w:b/>
-          <w:bCs/>
-        </w:rPr>
-        <w:t>¿</w:t>
-      </w:r>
-      <w:proofErr w:type="spellStart"/>
-      <w:r>
-        <w:rPr>
-          <w:b/>
-          <w:bCs/>
-        </w:rPr>
-        <w:t>TipoTest</w:t>
-      </w:r>
-      <w:proofErr w:type="spellEnd"/>
-      <w:r>
-        <w:rPr>
-          <w:b/>
-          <w:bCs/>
-        </w:rPr>
-        <w:t xml:space="preserve"> // no </w:t>
-      </w:r>
-      <w:proofErr w:type="spellStart"/>
-      <w:r>
-        <w:rPr>
-          <w:b/>
-          <w:bCs/>
-        </w:rPr>
-        <w:t>tipoTest</w:t>
-      </w:r>
-      <w:proofErr w:type="spellEnd"/>
-      <w:r>
-        <w:rPr>
-          <w:b/>
-          <w:bCs/>
-        </w:rPr>
-        <w:t>? Jerarquía de tipo de preguntas.</w:t>
-      </w:r>
-    </w:p>
-    <w:p>
-      <w:pPr>
-        <w:pStyle w:val="Ttulo1"/>
-        <w:rPr>
-          <w:lang w:val="es-ES"/>
-        </w:rPr>
-      </w:pPr>
-      <w:bookmarkStart w:id="1" w:name="_Toc58783395"/>
-      <w:r>
-        <w:rPr>
-          <w:lang w:val="es-ES"/>
-        </w:rPr>
-        <w:t>Decisiones de diseño</w:t>
-      </w:r>
-      <w:bookmarkEnd w:id="1"/>
-    </w:p>
-    <w:p>
-      <w:r>
-        <w:t>En esta sección describiremos las decisiones de diseño que se han tomado a lo largo del desarrollo de la aplicación que vayan más allá de la mera aplicación de patrones de diseño o arquitectónicos.</w:t>
-      </w:r>
-    </w:p>
-    <w:p>
-      <w:pPr>
-        <w:pStyle w:val="Ttulo2"/>
-        <w:rPr>
-          <w:lang w:val="es-ES"/>
-        </w:rPr>
-      </w:pPr>
-      <w:r>
-        <w:rPr>
-          <w:lang w:val="es-ES"/>
-        </w:rPr>
-        <w:t xml:space="preserve">Decisión 1: </w:t>
-      </w:r>
-      <w:r>
-        <w:rPr>
-          <w:lang w:val="es-ES"/>
-        </w:rPr>
-        <w:t>Añadir preguntas a un examen</w:t>
-      </w:r>
-    </w:p>
+        <w:t xml:space="preserve">Inconvenientes: </w:t>
+      </w:r>
+    </w:p>
+    <w:p>
+      <w:pPr>
+        <w:pStyle w:val="Prrafodelista"/>
+        <w:numPr>
+          <w:ilvl w:val="0"/>
+          <w:numId w:val="2"/>
+        </w:numPr>
+        <w:spacing w:after="0" w:line="240" w:lineRule="auto"/>
+      </w:pPr>
+      <w:r>
+        <w:t>Múltiples accesos a la base de datos.</w:t>
+      </w:r>
+    </w:p>
+    <w:p>
+      <w:pPr>
+        <w:pStyle w:val="Prrafodelista"/>
+        <w:numPr>
+          <w:ilvl w:val="0"/>
+          <w:numId w:val="2"/>
+        </w:numPr>
+        <w:spacing w:after="0" w:line="240" w:lineRule="auto"/>
+      </w:pPr>
+      <w:r>
+        <w:t>Puede ser lento si se desean añadir muchas preguntas.</w:t>
+      </w:r>
+    </w:p>
+    <w:p/>
     <w:p>
       <w:pPr>
         <w:pStyle w:val="Ttulo3"/>
@@ -157,299 +324,6 @@
         <w:rPr>
           <w:lang w:val="es-ES"/>
         </w:rPr>
-        <w:t>Descripción del problema:</w:t>
-      </w:r>
-    </w:p>
-    <w:p>
-      <w:r>
-        <w:t>Nos planteamos la adición de preguntas a un examen en la página. El problema reside en que no podemos saber de antemano el número de preguntas que tendrá ni de qué tipo serán, ya que no hay una respuesta fija.</w:t>
-      </w:r>
-    </w:p>
-    <w:p>
-      <w:pPr>
-        <w:pStyle w:val="Ttulo3"/>
-        <w:rPr>
-          <w:lang w:val="es-ES"/>
-        </w:rPr>
-      </w:pPr>
-      <w:r>
-        <w:rPr>
-          <w:lang w:val="es-ES"/>
-        </w:rPr>
-        <w:t>Alternativas de solución evaluadas:</w:t>
-      </w:r>
-    </w:p>
-    <w:p>
-      <w:proofErr w:type="spellStart"/>
-      <w:r>
-        <w:rPr>
-          <w:rStyle w:val="Ttulo4Car"/>
-        </w:rPr>
-        <w:t>Alternativa</w:t>
-      </w:r>
-      <w:proofErr w:type="spellEnd"/>
-      <w:r>
-        <w:rPr>
-          <w:rStyle w:val="Ttulo4Car"/>
-        </w:rPr>
-        <w:t xml:space="preserve"> 1.a:</w:t>
-      </w:r>
-      <w:r>
-        <w:t xml:space="preserve"> Añadir las preguntas en la página de creación o edición del examen.</w:t>
-      </w:r>
-    </w:p>
-    <w:p>
-      <w:r>
-        <w:t xml:space="preserve">En la página de creación/edición del examen se colocaría un botón de añadir pregunta. Mediante </w:t>
-      </w:r>
-      <w:proofErr w:type="spellStart"/>
-      <w:r>
-        <w:t>Javascript</w:t>
-      </w:r>
-      <w:proofErr w:type="spellEnd"/>
-      <w:r>
-        <w:t xml:space="preserve"> se irían añadiendo secciones al formulario y se pasarán a la base de datos desde un único formulario.</w:t>
-      </w:r>
-    </w:p>
-    <w:p>
-      <w:r>
-        <w:rPr>
-          <w:b/>
-          <w:bCs/>
-        </w:rPr>
-        <w:t>Ventajas</w:t>
-      </w:r>
-      <w:r>
-        <w:t>:</w:t>
-      </w:r>
-    </w:p>
-    <w:p>
-      <w:pPr>
-        <w:pStyle w:val="Prrafodelista"/>
-        <w:numPr>
-          <w:ilvl w:val="0"/>
-          <w:numId w:val="2"/>
-        </w:numPr>
-        <w:spacing w:after="0" w:line="240" w:lineRule="auto"/>
-      </w:pPr>
-      <w:r>
-        <w:t>Es la forma más rápida si se quieren añadir varias preguntas</w:t>
-      </w:r>
-      <w:r>
-        <w:t>.</w:t>
-      </w:r>
-    </w:p>
-    <w:p>
-      <w:pPr>
-        <w:pStyle w:val="Prrafodelista"/>
-        <w:numPr>
-          <w:ilvl w:val="0"/>
-          <w:numId w:val="2"/>
-        </w:numPr>
-        <w:spacing w:after="0" w:line="240" w:lineRule="auto"/>
-      </w:pPr>
-      <w:r>
-        <w:t>Se realizan menos accesos a la base de datos.</w:t>
-      </w:r>
-    </w:p>
-    <w:p>
-      <w:pPr>
-        <w:pStyle w:val="Prrafodelista"/>
-        <w:spacing w:after="0" w:line="240" w:lineRule="auto"/>
-      </w:pPr>
-    </w:p>
-    <w:p>
-      <w:r>
-        <w:rPr>
-          <w:b/>
-          <w:bCs/>
-        </w:rPr>
-        <w:t>Inconvenientes</w:t>
-      </w:r>
-      <w:r>
-        <w:t xml:space="preserve">: </w:t>
-      </w:r>
-    </w:p>
-    <w:p>
-      <w:pPr>
-        <w:pStyle w:val="Prrafodelista"/>
-        <w:numPr>
-          <w:ilvl w:val="0"/>
-          <w:numId w:val="2"/>
-        </w:numPr>
-        <w:spacing w:after="0" w:line="240" w:lineRule="auto"/>
-      </w:pPr>
-      <w:r>
-        <w:t xml:space="preserve">Encontramos, </w:t>
-      </w:r>
-      <w:proofErr w:type="gramStart"/>
-      <w:r>
-        <w:t>el  procedimiento</w:t>
-      </w:r>
-      <w:proofErr w:type="gramEnd"/>
-      <w:r>
-        <w:t>, complejo de implementar, ya que no tenemos todos los conocimientos necesarios de las tecnologías requeridas para llevarlo a cabo.</w:t>
-      </w:r>
-      <w:r>
-        <w:t xml:space="preserve"> </w:t>
-      </w:r>
-    </w:p>
-    <w:p>
-      <w:pPr>
-        <w:pStyle w:val="Prrafodelista"/>
-        <w:numPr>
-          <w:ilvl w:val="0"/>
-          <w:numId w:val="2"/>
-        </w:numPr>
-        <w:spacing w:after="0" w:line="240" w:lineRule="auto"/>
-      </w:pPr>
-      <w:r>
-        <w:t>Puede resultar confuso para la navegabilidad del usuario medio que va a utilizar la aplicación.</w:t>
-      </w:r>
-    </w:p>
-    <w:p>
-      <w:pPr>
-        <w:pStyle w:val="Prrafodelista"/>
-        <w:spacing w:after="0" w:line="240" w:lineRule="auto"/>
-      </w:pPr>
-    </w:p>
-    <w:p>
-      <w:r>
-        <w:rPr>
-          <w:rStyle w:val="Ttulo4Car"/>
-          <w:lang w:val="es-ES"/>
-        </w:rPr>
-        <w:t>Alternativa 1.b:</w:t>
-      </w:r>
-      <w:r>
-        <w:t xml:space="preserve"> </w:t>
-      </w:r>
-      <w:r>
-        <w:t>Crear una sección enfocada exclusivamente a las preguntas del examen, en las que se puedan añadir y editar las preguntas de una en una.</w:t>
-      </w:r>
-    </w:p>
-    <w:p>
-      <w:pPr>
-        <w:rPr>
-          <w:b/>
-          <w:bCs/>
-        </w:rPr>
-      </w:pPr>
-      <w:r>
-        <w:rPr>
-          <w:b/>
-          <w:bCs/>
-        </w:rPr>
-        <w:t>Ventajas:</w:t>
-      </w:r>
-    </w:p>
-    <w:p>
-      <w:pPr>
-        <w:pStyle w:val="Prrafodelista"/>
-        <w:numPr>
-          <w:ilvl w:val="0"/>
-          <w:numId w:val="2"/>
-        </w:numPr>
-        <w:spacing w:after="0" w:line="240" w:lineRule="auto"/>
-      </w:pPr>
-      <w:r>
-        <w:t>Para un usuario promedio, al estar dividido en secciones más específicas, puede ser más sencillo de comprender.</w:t>
-      </w:r>
-    </w:p>
-    <w:p>
-      <w:pPr>
-        <w:pStyle w:val="Prrafodelista"/>
-        <w:numPr>
-          <w:ilvl w:val="0"/>
-          <w:numId w:val="2"/>
-        </w:numPr>
-        <w:spacing w:after="0" w:line="240" w:lineRule="auto"/>
-      </w:pPr>
-      <w:r>
-        <w:t>La implementación es sencilla.</w:t>
-      </w:r>
-    </w:p>
-    <w:p>
-      <w:pPr>
-        <w:pStyle w:val="Prrafodelista"/>
-        <w:numPr>
-          <w:ilvl w:val="0"/>
-          <w:numId w:val="2"/>
-        </w:numPr>
-        <w:spacing w:after="0" w:line="240" w:lineRule="auto"/>
-      </w:pPr>
-      <w:r>
-        <w:t>Permite editar una pregunta sin tener que modificar el resto del examen.</w:t>
-      </w:r>
-    </w:p>
-    <w:p>
-      <w:pPr>
-        <w:pStyle w:val="Prrafodelista"/>
-        <w:numPr>
-          <w:ilvl w:val="0"/>
-          <w:numId w:val="2"/>
-        </w:numPr>
-        <w:spacing w:after="0" w:line="240" w:lineRule="auto"/>
-      </w:pPr>
-      <w:r>
-        <w:t>Se pueden añadir preguntas de distinto tipo a un examen más fácilmente.</w:t>
-      </w:r>
-    </w:p>
-    <w:p>
-      <w:pPr>
-        <w:spacing w:after="0" w:line="240" w:lineRule="auto"/>
-        <w:rPr>
-          <w:b/>
-          <w:bCs/>
-        </w:rPr>
-      </w:pPr>
-      <w:r>
-        <w:rPr>
-          <w:b/>
-          <w:bCs/>
-        </w:rPr>
-        <w:t xml:space="preserve">Inconvenientes: </w:t>
-      </w:r>
-    </w:p>
-    <w:p>
-      <w:pPr>
-        <w:pStyle w:val="Prrafodelista"/>
-        <w:numPr>
-          <w:ilvl w:val="0"/>
-          <w:numId w:val="2"/>
-        </w:numPr>
-        <w:spacing w:after="0" w:line="240" w:lineRule="auto"/>
-      </w:pPr>
-      <w:r>
-        <w:t>Múltiples accesos a la base de datos.</w:t>
-      </w:r>
-    </w:p>
-    <w:p>
-      <w:pPr>
-        <w:pStyle w:val="Prrafodelista"/>
-        <w:numPr>
-          <w:ilvl w:val="0"/>
-          <w:numId w:val="2"/>
-        </w:numPr>
-        <w:spacing w:after="0" w:line="240" w:lineRule="auto"/>
-      </w:pPr>
-      <w:r>
-        <w:t>Puede ser lento si se desean añadir muchas preguntas.</w:t>
-      </w:r>
-    </w:p>
-    <w:p/>
-    <w:p>
-      <w:pPr>
-        <w:pStyle w:val="Ttulo3"/>
-        <w:rPr>
-          <w:lang w:val="es-ES"/>
-        </w:rPr>
-      </w:pPr>
-      <w:r>
-        <w:rPr>
-          <w:lang w:val="es-ES"/>
-        </w:rPr>
-        <w:lastRenderedPageBreak/>
         <w:t>Justificación de la solución adoptada</w:t>
       </w:r>
     </w:p>
@@ -486,37 +360,8 @@
         <w:rPr>
           <w:lang w:val="es-ES"/>
         </w:rPr>
-        <w:t xml:space="preserve">Decisión </w:t>
-      </w:r>
-      <w:r>
-        <w:rPr>
-          <w:lang w:val="es-ES"/>
-        </w:rPr>
-        <w:t>2</w:t>
-      </w:r>
-      <w:r>
-        <w:rPr>
-          <w:lang w:val="es-ES"/>
-        </w:rPr>
-        <w:t xml:space="preserve">: Añadir </w:t>
-      </w:r>
-      <w:r>
-        <w:rPr>
-          <w:lang w:val="es-ES"/>
-        </w:rPr>
-        <w:t xml:space="preserve">opciones </w:t>
-      </w:r>
-      <w:r>
-        <w:rPr>
-          <w:lang w:val="es-ES"/>
-        </w:rPr>
-        <w:t>a un</w:t>
-      </w:r>
-      <w:r>
-        <w:rPr>
-          <w:lang w:val="es-ES"/>
-        </w:rPr>
-        <w:t>a pregunta</w:t>
+        <w:lastRenderedPageBreak/>
+        <w:t>Decisión 2: Añadir opciones a una pregunta</w:t>
       </w:r>
     </w:p>
     <w:p>
@@ -535,13 +380,7 @@
     </w:p>
     <w:p>
       <w:r>
-        <w:t xml:space="preserve">El problema es similar que surge al añadir preguntas a un examen. Queremos añadir opciones a una pregunta. </w:t>
-      </w:r>
-      <w:r>
-        <w:t xml:space="preserve">El problema reside en que </w:t>
-      </w:r>
-      <w:r>
-        <w:t>no tienen un número fijo de opciones.</w:t>
+        <w:t>El problema es similar que surge al añadir preguntas a un examen. Queremos añadir opciones a una pregunta. El problema reside en que no tienen un número fijo de opciones.</w:t>
       </w:r>
     </w:p>
     <w:p>
@@ -559,25 +398,14 @@
       </w:r>
     </w:p>
     <w:p>
-      <w:proofErr w:type="spellStart"/>
       <w:r>
         <w:rPr>
           <w:rStyle w:val="Ttulo4Car"/>
         </w:rPr>
-        <w:t>Alternativa</w:t>
-      </w:r>
-      <w:proofErr w:type="spellEnd"/>
-      <w:r>
-        <w:rPr>
-          <w:rStyle w:val="Ttulo4Car"/>
-        </w:rPr>
-        <w:t xml:space="preserve"> 1.a:</w:t>
-      </w:r>
-      <w:r>
-        <w:t xml:space="preserve"> Añadir las </w:t>
-      </w:r>
-      <w:r>
-        <w:t>opciones en el momento en el que se crea o edita una pregunta</w:t>
+        <w:t>Alternativa 1.a:</w:t>
+      </w:r>
+      <w:r>
+        <w:t xml:space="preserve"> Añadir las opciones en el momento en el que se crea o edita una pregunta</w:t>
       </w:r>
       <w:r>
         <w:t>.</w:t>
@@ -594,219 +422,552 @@
           <w:b/>
           <w:bCs/>
         </w:rPr>
-        <w:t>Ve</w:t>
-      </w:r>
+        <w:t>Ventajas</w:t>
+      </w:r>
+      <w:r>
+        <w:t>:</w:t>
+      </w:r>
+    </w:p>
+    <w:p>
+      <w:pPr>
+        <w:pStyle w:val="Prrafodelista"/>
+        <w:numPr>
+          <w:ilvl w:val="0"/>
+          <w:numId w:val="2"/>
+        </w:numPr>
+        <w:spacing w:after="0" w:line="240" w:lineRule="auto"/>
+      </w:pPr>
+      <w:r>
+        <w:t>Es la forma más rápida si se quieren añadir varias</w:t>
+      </w:r>
+      <w:r>
+        <w:t xml:space="preserve"> opciones</w:t>
+      </w:r>
+      <w:r>
+        <w:t>.</w:t>
+      </w:r>
+    </w:p>
+    <w:p>
+      <w:pPr>
+        <w:pStyle w:val="Prrafodelista"/>
+        <w:numPr>
+          <w:ilvl w:val="0"/>
+          <w:numId w:val="2"/>
+        </w:numPr>
+        <w:spacing w:after="0" w:line="240" w:lineRule="auto"/>
+      </w:pPr>
+      <w:r>
+        <w:t>Se realizan menos accesos a la base de datos.</w:t>
+      </w:r>
+    </w:p>
+    <w:p>
+      <w:pPr>
+        <w:pStyle w:val="Prrafodelista"/>
+        <w:spacing w:after="0" w:line="240" w:lineRule="auto"/>
+      </w:pPr>
+    </w:p>
+    <w:p>
       <w:r>
         <w:rPr>
           <w:b/>
           <w:bCs/>
         </w:rPr>
-        <w:t>ntajas</w:t>
-      </w:r>
-      <w:r>
-        <w:t>:</w:t>
-      </w:r>
-    </w:p>
-    <w:p>
-      <w:pPr>
-        <w:pStyle w:val="Prrafodelista"/>
-        <w:numPr>
-          <w:ilvl w:val="0"/>
-          <w:numId w:val="2"/>
-        </w:numPr>
-        <w:spacing w:after="0" w:line="240" w:lineRule="auto"/>
-      </w:pPr>
-      <w:r>
-        <w:t>Es la forma más rápida si se quieren añadir varias</w:t>
-      </w:r>
-      <w:r>
-        <w:t xml:space="preserve"> opciones</w:t>
-      </w:r>
-      <w:r>
-        <w:t>.</w:t>
-      </w:r>
-    </w:p>
-    <w:p>
-      <w:pPr>
-        <w:pStyle w:val="Prrafodelista"/>
-        <w:numPr>
-          <w:ilvl w:val="0"/>
-          <w:numId w:val="2"/>
-        </w:numPr>
-        <w:spacing w:after="0" w:line="240" w:lineRule="auto"/>
-      </w:pPr>
-      <w:r>
-        <w:t>Se realizan menos accesos a la base de datos.</w:t>
-      </w:r>
-    </w:p>
-    <w:p>
-      <w:pPr>
-        <w:pStyle w:val="Prrafodelista"/>
-        <w:spacing w:after="0" w:line="240" w:lineRule="auto"/>
-      </w:pPr>
-    </w:p>
-    <w:p>
-      <w:r>
+        <w:t>Inconvenientes</w:t>
+      </w:r>
+      <w:r>
+        <w:t xml:space="preserve">: </w:t>
+      </w:r>
+    </w:p>
+    <w:p>
+      <w:pPr>
+        <w:pStyle w:val="Prrafodelista"/>
+        <w:numPr>
+          <w:ilvl w:val="0"/>
+          <w:numId w:val="2"/>
+        </w:numPr>
+        <w:spacing w:after="0" w:line="240" w:lineRule="auto"/>
+      </w:pPr>
+      <w:r>
+        <w:t>Al igual que con la decisión de añadir preguntas a exámenes, e</w:t>
+      </w:r>
+      <w:r>
+        <w:t>ncontramos, el procedimiento, complejo de implementar</w:t>
+      </w:r>
+      <w:r>
+        <w:t>. Presenta dificultades similares a la anterior decisión.</w:t>
+      </w:r>
+      <w:r>
+        <w:t xml:space="preserve"> </w:t>
+      </w:r>
+    </w:p>
+    <w:p>
+      <w:pPr>
+        <w:pStyle w:val="Prrafodelista"/>
+        <w:numPr>
+          <w:ilvl w:val="0"/>
+          <w:numId w:val="2"/>
+        </w:numPr>
+        <w:spacing w:after="0" w:line="240" w:lineRule="auto"/>
+      </w:pPr>
+      <w:r>
+        <w:t>Puede resultar confuso para la navegabilidad del usuario medio que va a utilizar la aplicación.</w:t>
+      </w:r>
+    </w:p>
+    <w:p>
+      <w:pPr>
+        <w:pStyle w:val="Prrafodelista"/>
+        <w:spacing w:after="0" w:line="240" w:lineRule="auto"/>
+      </w:pPr>
+    </w:p>
+    <w:p>
+      <w:r>
+        <w:rPr>
+          <w:rStyle w:val="Ttulo4Car"/>
+          <w:lang w:val="es-ES"/>
+        </w:rPr>
+        <w:t>Alternativa 1.b:</w:t>
+      </w:r>
+      <w:r>
+        <w:t xml:space="preserve"> </w:t>
+      </w:r>
+      <w:r>
+        <w:t>En la página donde se listan las preguntas del examen, al lado de cada pregunta, se muestra el botón “Añadir opción”. Este botón llevará a un formulario exclusivo para esa opción.</w:t>
+      </w:r>
+    </w:p>
+    <w:p>
+      <w:pPr>
         <w:rPr>
           <w:b/>
           <w:bCs/>
         </w:rPr>
-        <w:t>Inconvenientes</w:t>
-      </w:r>
-      <w:r>
-        <w:t xml:space="preserve">: </w:t>
-      </w:r>
-    </w:p>
-    <w:p>
-      <w:pPr>
-        <w:pStyle w:val="Prrafodelista"/>
-        <w:numPr>
-          <w:ilvl w:val="0"/>
-          <w:numId w:val="2"/>
-        </w:numPr>
-        <w:spacing w:after="0" w:line="240" w:lineRule="auto"/>
-      </w:pPr>
-      <w:r>
-        <w:t>Al igual que con la decisión de añadir preguntas a exámenes, e</w:t>
-      </w:r>
-      <w:r>
-        <w:t>ncontramos, el procedimiento, complejo de implementar</w:t>
-      </w:r>
-      <w:r>
-        <w:t>. Presenta dificultades similares a la anterior decisión.</w:t>
-      </w:r>
-      <w:r>
-        <w:t xml:space="preserve"> </w:t>
-      </w:r>
-    </w:p>
-    <w:p>
-      <w:pPr>
-        <w:pStyle w:val="Prrafodelista"/>
-        <w:numPr>
-          <w:ilvl w:val="0"/>
-          <w:numId w:val="2"/>
-        </w:numPr>
-        <w:spacing w:after="0" w:line="240" w:lineRule="auto"/>
-      </w:pPr>
-      <w:r>
-        <w:t>Puede resultar confuso para la navegabilidad del usuario medio que va a utilizar la aplicación.</w:t>
-      </w:r>
-    </w:p>
-    <w:p>
-      <w:pPr>
-        <w:pStyle w:val="Prrafodelista"/>
-        <w:spacing w:after="0" w:line="240" w:lineRule="auto"/>
-      </w:pPr>
-    </w:p>
-    <w:p>
-      <w:r>
-        <w:rPr>
-          <w:rStyle w:val="Ttulo4Car"/>
-          <w:lang w:val="es-ES"/>
-        </w:rPr>
-        <w:t>Alternativa 1.b:</w:t>
-      </w:r>
-      <w:r>
-        <w:t xml:space="preserve"> </w:t>
-      </w:r>
-      <w:r>
-        <w:t>En la página donde se listan las preguntas del examen, al lado de cada pregunta, se muestra el botón “Añadir opción”. Este botón llevará a un formulario exclusivo para esa opción.</w:t>
-      </w:r>
-    </w:p>
-    <w:p>
-      <w:pPr>
+      </w:pPr>
+      <w:r>
         <w:rPr>
           <w:b/>
           <w:bCs/>
         </w:rPr>
-      </w:pPr>
-      <w:r>
+        <w:t>Ventajas:</w:t>
+      </w:r>
+    </w:p>
+    <w:p>
+      <w:pPr>
+        <w:pStyle w:val="Prrafodelista"/>
+        <w:numPr>
+          <w:ilvl w:val="0"/>
+          <w:numId w:val="2"/>
+        </w:numPr>
+        <w:spacing w:after="0" w:line="240" w:lineRule="auto"/>
+      </w:pPr>
+      <w:r>
+        <w:t xml:space="preserve">Para un usuario promedio, </w:t>
+      </w:r>
+      <w:r>
+        <w:t>puede ser un procedimiento fácil de entender.</w:t>
+      </w:r>
+    </w:p>
+    <w:p>
+      <w:pPr>
+        <w:pStyle w:val="Prrafodelista"/>
+        <w:numPr>
+          <w:ilvl w:val="0"/>
+          <w:numId w:val="2"/>
+        </w:numPr>
+        <w:spacing w:after="0" w:line="240" w:lineRule="auto"/>
+      </w:pPr>
+      <w:r>
+        <w:t>La implementación es sencilla.</w:t>
+      </w:r>
+    </w:p>
+    <w:p>
+      <w:pPr>
+        <w:pStyle w:val="Prrafodelista"/>
+        <w:numPr>
+          <w:ilvl w:val="0"/>
+          <w:numId w:val="2"/>
+        </w:numPr>
+        <w:spacing w:after="0" w:line="240" w:lineRule="auto"/>
+      </w:pPr>
+      <w:r>
+        <w:t xml:space="preserve">Permite editar una </w:t>
+      </w:r>
+      <w:r>
+        <w:t xml:space="preserve">opción sin alterar el resto de </w:t>
+      </w:r>
+      <w:proofErr w:type="gramStart"/>
+      <w:r>
+        <w:t>preguntas</w:t>
+      </w:r>
+      <w:proofErr w:type="gramEnd"/>
+      <w:r>
+        <w:t>, de manera que es menos probable modificar otras opciones o preguntas por error.</w:t>
+      </w:r>
+    </w:p>
+    <w:p>
+      <w:pPr>
+        <w:pStyle w:val="Prrafodelista"/>
+        <w:numPr>
+          <w:ilvl w:val="0"/>
+          <w:numId w:val="2"/>
+        </w:numPr>
+        <w:spacing w:after="0" w:line="240" w:lineRule="auto"/>
+      </w:pPr>
+      <w:r>
+        <w:t>Es una solución más coherente a la ya decidida para añadir preguntas al examen.</w:t>
+      </w:r>
+    </w:p>
+    <w:p>
+      <w:pPr>
+        <w:spacing w:after="0" w:line="240" w:lineRule="auto"/>
         <w:rPr>
           <w:b/>
           <w:bCs/>
         </w:rPr>
-        <w:t>Ventajas:</w:t>
-      </w:r>
-    </w:p>
-    <w:p>
-      <w:pPr>
-        <w:pStyle w:val="Prrafodelista"/>
-        <w:numPr>
-          <w:ilvl w:val="0"/>
-          <w:numId w:val="2"/>
-        </w:numPr>
-        <w:spacing w:after="0" w:line="240" w:lineRule="auto"/>
-      </w:pPr>
-      <w:r>
-        <w:t xml:space="preserve">Para un usuario promedio, </w:t>
-      </w:r>
-      <w:r>
-        <w:t>puede ser un procedimiento fácil de entender.</w:t>
-      </w:r>
-    </w:p>
-    <w:p>
-      <w:pPr>
-        <w:pStyle w:val="Prrafodelista"/>
-        <w:numPr>
-          <w:ilvl w:val="0"/>
-          <w:numId w:val="2"/>
-        </w:numPr>
-        <w:spacing w:after="0" w:line="240" w:lineRule="auto"/>
-      </w:pPr>
-      <w:r>
-        <w:t>La implementación es sencilla.</w:t>
-      </w:r>
-    </w:p>
-    <w:p>
-      <w:pPr>
-        <w:pStyle w:val="Prrafodelista"/>
-        <w:numPr>
-          <w:ilvl w:val="0"/>
-          <w:numId w:val="2"/>
-        </w:numPr>
-        <w:spacing w:after="0" w:line="240" w:lineRule="auto"/>
-      </w:pPr>
-      <w:r>
-        <w:t xml:space="preserve">Permite editar una </w:t>
-      </w:r>
-      <w:r>
-        <w:t xml:space="preserve">opción sin alterar el resto de </w:t>
-      </w:r>
-      <w:proofErr w:type="gramStart"/>
-      <w:r>
-        <w:t>preguntas</w:t>
-      </w:r>
-      <w:proofErr w:type="gramEnd"/>
-      <w:r>
-        <w:t>, de manera que es menos probable modificar otras opciones o preguntas por error.</w:t>
-      </w:r>
-    </w:p>
-    <w:p>
-      <w:pPr>
-        <w:pStyle w:val="Prrafodelista"/>
-        <w:numPr>
-          <w:ilvl w:val="0"/>
-          <w:numId w:val="2"/>
-        </w:numPr>
-        <w:spacing w:after="0" w:line="240" w:lineRule="auto"/>
-      </w:pPr>
-      <w:r>
-        <w:t>Es una solución más coherente a la ya decidida para añadir preguntas al examen.</w:t>
-      </w:r>
-    </w:p>
-    <w:p>
-      <w:pPr>
-        <w:spacing w:after="0" w:line="240" w:lineRule="auto"/>
+      </w:pPr>
+      <w:r>
         <w:rPr>
           <w:b/>
           <w:bCs/>
         </w:rPr>
-      </w:pPr>
+        <w:t xml:space="preserve">Inconvenientes: </w:t>
+      </w:r>
+    </w:p>
+    <w:p>
+      <w:pPr>
+        <w:pStyle w:val="Prrafodelista"/>
+        <w:numPr>
+          <w:ilvl w:val="0"/>
+          <w:numId w:val="2"/>
+        </w:numPr>
+        <w:spacing w:after="0" w:line="240" w:lineRule="auto"/>
+      </w:pPr>
+      <w:r>
+        <w:t>Múltiples accesos a la base de datos.</w:t>
+      </w:r>
+    </w:p>
+    <w:p>
+      <w:pPr>
+        <w:pStyle w:val="Prrafodelista"/>
+        <w:numPr>
+          <w:ilvl w:val="0"/>
+          <w:numId w:val="2"/>
+        </w:numPr>
+        <w:spacing w:after="0" w:line="240" w:lineRule="auto"/>
+      </w:pPr>
+      <w:r>
+        <w:t>Puede ser lento si se desean añadir muchas</w:t>
+      </w:r>
+      <w:r>
+        <w:t xml:space="preserve"> opciones</w:t>
+      </w:r>
+      <w:r>
+        <w:t>.</w:t>
+      </w:r>
+    </w:p>
+    <w:p/>
+    <w:p>
+      <w:pPr>
+        <w:pStyle w:val="Ttulo3"/>
+        <w:rPr>
+          <w:lang w:val="es-ES"/>
+        </w:rPr>
+      </w:pPr>
+      <w:r>
+        <w:rPr>
+          <w:lang w:val="es-ES"/>
+        </w:rPr>
+        <w:t>Justificación de la solución adoptada</w:t>
+      </w:r>
+    </w:p>
+    <w:p>
+      <w:r>
+        <w:t xml:space="preserve">Alternativa 1b: </w:t>
+      </w:r>
+      <w:r>
+        <w:t>Creemos que gran parte del públic</w:t>
+      </w:r>
+      <w:r>
+        <w:t>o</w:t>
+      </w:r>
+      <w:r>
+        <w:t xml:space="preserve"> </w:t>
+      </w:r>
+      <w:r>
+        <w:t>estará conformada por personas que no están acostumbradas a trabajar con sistemas de información de uso avanzado. Por tanto, prima que el funcionamiento de nuestra aplicación sea sencillo. Además, debido al plazo del que disponemos, nos hemos decantado por la solución que podíamos conocer mejor a primera vista.</w:t>
+      </w:r>
+    </w:p>
+    <w:p/>
+    <w:p>
+      <w:pPr>
+        <w:pStyle w:val="Ttulo2"/>
+        <w:rPr>
+          <w:lang w:val="es-ES"/>
+        </w:rPr>
+      </w:pPr>
+      <w:r>
+        <w:rPr>
+          <w:lang w:val="es-ES"/>
+        </w:rPr>
+        <w:lastRenderedPageBreak/>
+        <w:t xml:space="preserve">Decisión </w:t>
+      </w:r>
+      <w:r>
+        <w:rPr>
+          <w:lang w:val="es-ES"/>
+        </w:rPr>
+        <w:t>3</w:t>
+      </w:r>
+      <w:r>
+        <w:rPr>
+          <w:lang w:val="es-ES"/>
+        </w:rPr>
+        <w:t xml:space="preserve">: </w:t>
+      </w:r>
+      <w:r>
+        <w:rPr>
+          <w:lang w:val="es-ES"/>
+        </w:rPr>
+        <w:t>Realización de examen</w:t>
+      </w:r>
+    </w:p>
+    <w:p>
+      <w:pPr>
+        <w:pStyle w:val="Ttulo3"/>
+        <w:rPr>
+          <w:lang w:val="es-ES"/>
+        </w:rPr>
+      </w:pPr>
+      <w:r>
+        <w:rPr>
+          <w:lang w:val="es-ES"/>
+        </w:rPr>
+        <w:t>Descripción del problema:</w:t>
+      </w:r>
+    </w:p>
+    <w:p>
+      <w:r>
+        <w:t>Nos planeamos el</w:t>
+      </w:r>
+      <w:r>
+        <w:t xml:space="preserve"> problema </w:t>
+      </w:r>
+      <w:r>
+        <w:t>de, si tenemos un examen con sus correspondientes preguntas, cómo se puede realizar este, de forma que sea cómodo para el usuario y quede constancia de lo que respondió.</w:t>
+      </w:r>
+    </w:p>
+    <w:p>
+      <w:pPr>
+        <w:pStyle w:val="Ttulo3"/>
+        <w:rPr>
+          <w:lang w:val="es-ES"/>
+        </w:rPr>
+      </w:pPr>
+      <w:r>
+        <w:rPr>
+          <w:lang w:val="es-ES"/>
+        </w:rPr>
+        <w:t>Alternativas de solución evaluadas:</w:t>
+      </w:r>
+    </w:p>
+    <w:p>
+      <w:r>
+        <w:rPr>
+          <w:rStyle w:val="Ttulo4Car"/>
+        </w:rPr>
+        <w:t>Alternativa 1.a:</w:t>
+      </w:r>
+      <w:r>
+        <w:t xml:space="preserve"> </w:t>
+      </w:r>
+      <w:r>
+        <w:t>Poner todas las preguntas en una misma página.</w:t>
+      </w:r>
+    </w:p>
+    <w:p>
+      <w:r>
+        <w:t>Las preguntas se dispondrían en una única página y a la base de datos, una vez pulsado un botón “enviar respuesta”, se le pasa una lista con las respuestas seleccionadas.</w:t>
+      </w:r>
+    </w:p>
+    <w:p>
       <w:r>
         <w:rPr>
           <w:b/>
           <w:bCs/>
         </w:rPr>
+        <w:t>Ventajas</w:t>
+      </w:r>
+      <w:r>
+        <w:t>:</w:t>
+      </w:r>
+    </w:p>
+    <w:p>
+      <w:pPr>
+        <w:pStyle w:val="Prrafodelista"/>
+        <w:numPr>
+          <w:ilvl w:val="0"/>
+          <w:numId w:val="2"/>
+        </w:numPr>
+        <w:spacing w:after="0" w:line="240" w:lineRule="auto"/>
+      </w:pPr>
+      <w:r>
+        <w:t>Se realizan menos accesos a la base de datos.</w:t>
+      </w:r>
+    </w:p>
+    <w:p>
+      <w:pPr>
+        <w:pStyle w:val="Prrafodelista"/>
+        <w:spacing w:after="0" w:line="240" w:lineRule="auto"/>
+      </w:pPr>
+    </w:p>
+    <w:p>
+      <w:r>
+        <w:rPr>
+          <w:b/>
+          <w:bCs/>
+        </w:rPr>
+        <w:t>Inconvenientes</w:t>
+      </w:r>
+      <w:r>
+        <w:t xml:space="preserve">: </w:t>
+      </w:r>
+    </w:p>
+    <w:p>
+      <w:pPr>
+        <w:pStyle w:val="Prrafodelista"/>
+        <w:numPr>
+          <w:ilvl w:val="0"/>
+          <w:numId w:val="2"/>
+        </w:numPr>
+        <w:spacing w:after="0" w:line="240" w:lineRule="auto"/>
+      </w:pPr>
+      <w:r>
+        <w:t>La dificultad, a nivel programático, aumentaría a la hora de gestionar las respuestas.</w:t>
+      </w:r>
+    </w:p>
+    <w:p>
+      <w:pPr>
+        <w:pStyle w:val="Prrafodelista"/>
+        <w:numPr>
+          <w:ilvl w:val="0"/>
+          <w:numId w:val="2"/>
+        </w:numPr>
+        <w:spacing w:after="0" w:line="240" w:lineRule="auto"/>
+      </w:pPr>
+      <w:r>
+        <w:t>Ante un error de conexión, como el envío no se realiza hasta que no se finaliza el examen, se p</w:t>
+      </w:r>
+      <w:r>
+        <w:t>odrían perder</w:t>
+      </w:r>
+      <w:r>
+        <w:t xml:space="preserve"> todas las respuestas que el usuario había dado hasta el momento.</w:t>
+      </w:r>
+    </w:p>
+    <w:p>
+      <w:pPr>
+        <w:pStyle w:val="Prrafodelista"/>
+        <w:spacing w:after="0" w:line="240" w:lineRule="auto"/>
+      </w:pPr>
+    </w:p>
+    <w:p>
+      <w:r>
+        <w:rPr>
+          <w:rStyle w:val="Ttulo4Car"/>
+          <w:lang w:val="es-ES"/>
+        </w:rPr>
+        <w:t>Alternativa 1.b:</w:t>
+      </w:r>
+      <w:r>
+        <w:t xml:space="preserve"> </w:t>
+      </w:r>
+      <w:r>
+        <w:t>Mostrar las preguntas de una en una, cada una en una página diferente. En la base de datos, las respuestas se irían añadiendo al intento de una en una.</w:t>
+      </w:r>
+    </w:p>
+    <w:p>
+      <w:pPr>
+        <w:rPr>
+          <w:b/>
+          <w:bCs/>
+        </w:rPr>
+      </w:pPr>
+      <w:r>
+        <w:rPr>
+          <w:b/>
+          <w:bCs/>
+        </w:rPr>
+        <w:t>Ventajas:</w:t>
+      </w:r>
+    </w:p>
+    <w:p>
+      <w:pPr>
+        <w:pStyle w:val="Prrafodelista"/>
+        <w:numPr>
+          <w:ilvl w:val="0"/>
+          <w:numId w:val="2"/>
+        </w:numPr>
+        <w:spacing w:after="0" w:line="240" w:lineRule="auto"/>
+      </w:pPr>
+      <w:r>
+        <w:t>La implementación es</w:t>
+      </w:r>
+      <w:r>
+        <w:t xml:space="preserve"> más</w:t>
+      </w:r>
+      <w:r>
+        <w:t xml:space="preserve"> sencilla</w:t>
+      </w:r>
+      <w:r>
+        <w:t xml:space="preserve"> que la anterior alternativa</w:t>
+      </w:r>
+      <w:r>
+        <w:t>.</w:t>
+      </w:r>
+    </w:p>
+    <w:p>
+      <w:pPr>
+        <w:pStyle w:val="Prrafodelista"/>
+        <w:numPr>
+          <w:ilvl w:val="0"/>
+          <w:numId w:val="2"/>
+        </w:numPr>
+        <w:spacing w:after="0" w:line="240" w:lineRule="auto"/>
+      </w:pPr>
+      <w:r>
+        <w:t>El usuario es más consciente del número de pregunta que ya ha respondido</w:t>
+      </w:r>
+      <w:r>
+        <w:t xml:space="preserve"> y no tiene que hacer scroll para ver todas las preguntas</w:t>
+      </w:r>
+      <w:r>
+        <w:t>.</w:t>
+      </w:r>
+    </w:p>
+    <w:p>
+      <w:pPr>
+        <w:pStyle w:val="Prrafodelista"/>
+        <w:numPr>
+          <w:ilvl w:val="0"/>
+          <w:numId w:val="2"/>
+        </w:numPr>
+        <w:spacing w:after="0" w:line="240" w:lineRule="auto"/>
+      </w:pPr>
+      <w:r>
+        <w:t>Ante un error de conexión, las preguntas que ya se habían contestado estarán almacenadas en la base de datos y, por tanto, no desaparecerán las respuestas.</w:t>
+      </w:r>
+    </w:p>
+    <w:p>
+      <w:pPr>
+        <w:spacing w:after="0" w:line="240" w:lineRule="auto"/>
+        <w:rPr>
+          <w:b/>
+          <w:bCs/>
+        </w:rPr>
+      </w:pPr>
+      <w:r>
+        <w:rPr>
+          <w:b/>
+          <w:bCs/>
+        </w:rPr>
         <w:t xml:space="preserve">Inconvenientes: </w:t>
       </w:r>
     </w:p>
@@ -826,58 +987,369 @@
     <w:p>
       <w:pPr>
         <w:pStyle w:val="Prrafodelista"/>
-        <w:numPr>
-          <w:ilvl w:val="0"/>
-          <w:numId w:val="2"/>
-        </w:numPr>
-        <w:spacing w:after="0" w:line="240" w:lineRule="auto"/>
-      </w:pPr>
-      <w:r>
-        <w:t>Puede ser lento si se desean añadir muchas</w:t>
-      </w:r>
-      <w:r>
-        <w:t xml:space="preserve"> opciones</w:t>
+        <w:spacing w:after="0" w:line="240" w:lineRule="auto"/>
+      </w:pPr>
+      <w:r>
+        <w:t xml:space="preserve"> </w:t>
+      </w:r>
+    </w:p>
+    <w:p>
+      <w:pPr>
+        <w:pStyle w:val="Ttulo3"/>
+        <w:rPr>
+          <w:lang w:val="es-ES"/>
+        </w:rPr>
+      </w:pPr>
+      <w:r>
+        <w:rPr>
+          <w:lang w:val="es-ES"/>
+        </w:rPr>
+        <w:t>Justificación de la solución adoptada</w:t>
+      </w:r>
+    </w:p>
+    <w:p>
+      <w:r>
+        <w:t xml:space="preserve">Alternativa 1b: </w:t>
+      </w:r>
+      <w:r>
+        <w:t>Hemos seleccionado esta opción principalmente porque nos facilita el tratamiento de datos y porque disminuye las posibilidades de pérdida de información. Además, creemos que, de esta manera, podemos hacer la vista del usuario más amigable que mediante la opción 1.a.</w:t>
+      </w:r>
+    </w:p>
+    <w:p/>
+    <w:p>
+      <w:pPr>
+        <w:pStyle w:val="Ttulo2"/>
+        <w:rPr>
+          <w:lang w:val="es-ES"/>
+        </w:rPr>
+      </w:pPr>
+      <w:r>
+        <w:rPr>
+          <w:lang w:val="es-ES"/>
+        </w:rPr>
+        <w:t xml:space="preserve">Decisión </w:t>
+      </w:r>
+      <w:r>
+        <w:rPr>
+          <w:lang w:val="es-ES"/>
+        </w:rPr>
+        <w:t>4</w:t>
+      </w:r>
+      <w:r>
+        <w:rPr>
+          <w:lang w:val="es-ES"/>
+        </w:rPr>
+        <w:t xml:space="preserve">: </w:t>
+      </w:r>
+      <w:r>
+        <w:rPr>
+          <w:lang w:val="es-ES"/>
+        </w:rPr>
+        <w:t>Tipos de pregunta ampliables</w:t>
+      </w:r>
+    </w:p>
+    <w:p>
+      <w:pPr>
+        <w:pStyle w:val="Ttulo3"/>
+        <w:rPr>
+          <w:lang w:val="es-ES"/>
+        </w:rPr>
+      </w:pPr>
+      <w:r>
+        <w:rPr>
+          <w:lang w:val="es-ES"/>
+        </w:rPr>
+        <w:t>Descripción del problema:</w:t>
+      </w:r>
+    </w:p>
+    <w:p>
+      <w:r>
+        <w:t xml:space="preserve">A pesar de que principalmente se plantean preguntas de tipo test o de redactar una corta respuesta, nuestra cliente pide que se puedan añadir otro tipo de preguntas en el futuro. </w:t>
+      </w:r>
+    </w:p>
+    <w:p>
+      <w:pPr>
+        <w:pStyle w:val="Ttulo3"/>
+        <w:rPr>
+          <w:lang w:val="es-ES"/>
+        </w:rPr>
+      </w:pPr>
+      <w:r>
+        <w:rPr>
+          <w:lang w:val="es-ES"/>
+        </w:rPr>
+        <w:t>Alternativas de solución evaluadas:</w:t>
+      </w:r>
+    </w:p>
+    <w:p>
+      <w:r>
+        <w:rPr>
+          <w:rStyle w:val="Ttulo4Car"/>
+        </w:rPr>
+        <w:t>Alternativa 1.a:</w:t>
+      </w:r>
+      <w:r>
+        <w:t xml:space="preserve"> </w:t>
+      </w:r>
+      <w:r>
+        <w:t>Poner un atributo a las preguntas de tipo enum, que podrá tomar los valores de los distintos tipos de</w:t>
+      </w:r>
+      <w:r>
+        <w:t xml:space="preserve"> preguntas existentes en la aplicación.</w:t>
+      </w:r>
+    </w:p>
+    <w:p>
+      <w:r>
+        <w:rPr>
+          <w:b/>
+          <w:bCs/>
+        </w:rPr>
+        <w:lastRenderedPageBreak/>
+        <w:t>Ventajas</w:t>
+      </w:r>
+      <w:r>
+        <w:t>:</w:t>
+      </w:r>
+    </w:p>
+    <w:p>
+      <w:pPr>
+        <w:pStyle w:val="Prrafodelista"/>
+        <w:numPr>
+          <w:ilvl w:val="0"/>
+          <w:numId w:val="2"/>
+        </w:numPr>
+        <w:spacing w:after="0" w:line="240" w:lineRule="auto"/>
+      </w:pPr>
+      <w:r>
+        <w:t xml:space="preserve">Se </w:t>
+      </w:r>
+      <w:r>
+        <w:t>puede conocer de manera mucho más rápida el tipo de la pregunta</w:t>
+      </w:r>
+      <w:r>
+        <w:t xml:space="preserve"> tan sólo comprobando el valor del enum</w:t>
       </w:r>
       <w:r>
         <w:t>.</w:t>
       </w:r>
     </w:p>
+    <w:p>
+      <w:pPr>
+        <w:pStyle w:val="Prrafodelista"/>
+        <w:spacing w:after="0" w:line="240" w:lineRule="auto"/>
+      </w:pPr>
+    </w:p>
+    <w:p>
+      <w:r>
+        <w:rPr>
+          <w:b/>
+          <w:bCs/>
+        </w:rPr>
+        <w:t>Inconvenientes</w:t>
+      </w:r>
+      <w:r>
+        <w:t xml:space="preserve">: </w:t>
+      </w:r>
+    </w:p>
+    <w:p>
+      <w:pPr>
+        <w:pStyle w:val="Prrafodelista"/>
+        <w:numPr>
+          <w:ilvl w:val="0"/>
+          <w:numId w:val="2"/>
+        </w:numPr>
+        <w:spacing w:after="0" w:line="240" w:lineRule="auto"/>
+      </w:pPr>
+      <w:r>
+        <w:t>En la clase pregunta habría que poner numerosos atributos para que pudiera ajustarse a todos los tipos de pregunta, no usándose la mayoría</w:t>
+      </w:r>
+      <w:r>
+        <w:t xml:space="preserve"> y reservando más espacios de la cuenta</w:t>
+      </w:r>
+      <w:r>
+        <w:t xml:space="preserve"> que estarán a null</w:t>
+      </w:r>
+      <w:r>
+        <w:t>.</w:t>
+      </w:r>
+    </w:p>
+    <w:p>
+      <w:pPr>
+        <w:pStyle w:val="Prrafodelista"/>
+        <w:numPr>
+          <w:ilvl w:val="0"/>
+          <w:numId w:val="2"/>
+        </w:numPr>
+        <w:spacing w:after="0" w:line="240" w:lineRule="auto"/>
+      </w:pPr>
+      <w:r>
+        <w:t xml:space="preserve">Para añadir nuevos tipos de pregunta, hay que añadir todos los atributos distintos </w:t>
+      </w:r>
+      <w:r>
+        <w:t>de esta nueva pregunta a la clase, teniendo que modificar mayor cantidad de código.</w:t>
+      </w:r>
+    </w:p>
+    <w:p>
+      <w:pPr>
+        <w:pStyle w:val="Prrafodelista"/>
+        <w:numPr>
+          <w:ilvl w:val="0"/>
+          <w:numId w:val="2"/>
+        </w:numPr>
+        <w:spacing w:after="0" w:line="240" w:lineRule="auto"/>
+      </w:pPr>
+      <w:r>
+        <w:t>Hay que modificar la lógica que siguen todas las preguntas cada vez que se quiera añadir un nuevo tipo de pregunta.</w:t>
+      </w:r>
+    </w:p>
+    <w:p>
+      <w:pPr>
+        <w:pStyle w:val="Prrafodelista"/>
+        <w:spacing w:after="0" w:line="240" w:lineRule="auto"/>
+      </w:pPr>
+    </w:p>
+    <w:p>
+      <w:r>
+        <w:rPr>
+          <w:rStyle w:val="Ttulo4Car"/>
+          <w:lang w:val="es-ES"/>
+        </w:rPr>
+        <w:t>Alternativa 1.b:</w:t>
+      </w:r>
+      <w:r>
+        <w:t xml:space="preserve"> </w:t>
+      </w:r>
+      <w:r>
+        <w:t xml:space="preserve">Hacer una jerarquía de clases de tipos de pregunta con una única clase, </w:t>
+      </w:r>
+      <w:r>
+        <w:t>“</w:t>
+      </w:r>
+      <w:r>
+        <w:t>TipoTest</w:t>
+      </w:r>
+      <w:r>
+        <w:t>”</w:t>
+      </w:r>
+      <w:r>
+        <w:t xml:space="preserve">. De esta forma, será sencillo añadir otro tipo de pregunta. Por defecto, se entiende que, si la pregunta no tiene ningún tipo de la jerarquía asociado, es de </w:t>
+      </w:r>
+      <w:r>
+        <w:t>redacción.</w:t>
+      </w:r>
+    </w:p>
+    <w:p>
+      <w:pPr>
+        <w:rPr>
+          <w:b/>
+          <w:bCs/>
+        </w:rPr>
+      </w:pPr>
+      <w:r>
+        <w:rPr>
+          <w:b/>
+          <w:bCs/>
+        </w:rPr>
+        <w:t>Ventajas:</w:t>
+      </w:r>
+    </w:p>
+    <w:p>
+      <w:pPr>
+        <w:pStyle w:val="Prrafodelista"/>
+        <w:numPr>
+          <w:ilvl w:val="0"/>
+          <w:numId w:val="2"/>
+        </w:numPr>
+        <w:spacing w:after="0" w:line="240" w:lineRule="auto"/>
+      </w:pPr>
+      <w:r>
+        <w:t>Para añadir un nuevo tipo de pregunta</w:t>
+      </w:r>
+      <w:r>
+        <w:t>, tan sólo hay que añadir una nueva clase a la jerarquía de tipos de pregunta con los atributos exclusivos de su tipo.</w:t>
+      </w:r>
+    </w:p>
+    <w:p>
+      <w:pPr>
+        <w:pStyle w:val="Prrafodelista"/>
+        <w:numPr>
+          <w:ilvl w:val="0"/>
+          <w:numId w:val="2"/>
+        </w:numPr>
+        <w:spacing w:after="0" w:line="240" w:lineRule="auto"/>
+      </w:pPr>
+      <w:r>
+        <w:t>Es más eficiente, ya que la lógica que hay que implementar es más simple.</w:t>
+      </w:r>
+    </w:p>
+    <w:p>
+      <w:pPr>
+        <w:spacing w:after="0" w:line="240" w:lineRule="auto"/>
+        <w:rPr>
+          <w:b/>
+          <w:bCs/>
+        </w:rPr>
+      </w:pPr>
+      <w:r>
+        <w:rPr>
+          <w:b/>
+          <w:bCs/>
+        </w:rPr>
+        <w:t xml:space="preserve">Inconvenientes: </w:t>
+      </w:r>
+    </w:p>
+    <w:p>
+      <w:pPr>
+        <w:pStyle w:val="Prrafodelista"/>
+        <w:numPr>
+          <w:ilvl w:val="0"/>
+          <w:numId w:val="2"/>
+        </w:numPr>
+        <w:spacing w:after="0" w:line="240" w:lineRule="auto"/>
+      </w:pPr>
+      <w:r>
+        <w:t>Hay má</w:t>
+      </w:r>
+      <w:r>
+        <w:t xml:space="preserve">s relaciones intermedias </w:t>
+      </w:r>
+      <w:r>
+        <w:t xml:space="preserve">y esto puede </w:t>
+      </w:r>
+      <w:r>
+        <w:t xml:space="preserve">ser más </w:t>
+      </w:r>
+      <w:r>
+        <w:t>complejo la hora de implementar nuev</w:t>
+      </w:r>
+      <w:r>
+        <w:t>as funcionalidades.</w:t>
+      </w:r>
+    </w:p>
+    <w:p>
+      <w:pPr>
+        <w:pStyle w:val="Ttulo3"/>
+        <w:rPr>
+          <w:lang w:val="es-ES"/>
+        </w:rPr>
+      </w:pPr>
+      <w:r>
+        <w:rPr>
+          <w:lang w:val="es-ES"/>
+        </w:rPr>
+        <w:t>Justificación de la solución adoptada</w:t>
+      </w:r>
+    </w:p>
+    <w:p>
+      <w:r>
+        <w:t>Alternativa 1b: Hemos seleccionado esta opción</w:t>
+      </w:r>
+      <w:r>
+        <w:t xml:space="preserve"> porque presenta más facilidades a la hora de ampliar los tipos de pregunta disponibles y resulta más ventajosa que la primera alternativa. </w:t>
+      </w:r>
+    </w:p>
     <w:p/>
-    <w:p>
-      <w:pPr>
-        <w:pStyle w:val="Ttulo3"/>
-        <w:rPr>
-          <w:lang w:val="es-ES"/>
-        </w:rPr>
-      </w:pPr>
-      <w:r>
-        <w:rPr>
-          <w:lang w:val="es-ES"/>
-        </w:rPr>
-        <w:t>Justificación de la solución adoptada</w:t>
-      </w:r>
-    </w:p>
-    <w:p>
-      <w:r>
-        <w:t xml:space="preserve">Alternativa 1b: </w:t>
-      </w:r>
-      <w:r>
-        <w:t>Creemos que gran parte del públic</w:t>
-      </w:r>
-      <w:r>
-        <w:t>o</w:t>
-      </w:r>
-      <w:r>
-        <w:t xml:space="preserve"> </w:t>
-      </w:r>
-      <w:r>
-        <w:t xml:space="preserve">estará conformada por personas que no están acostumbradas a trabajar con sistemas de información de uso avanzado. Por tanto, prima que el funcionamiento de nuestra aplicación sea sencillo. Además, debido al plazo del </w:t>
-      </w:r>
-      <w:r>
-        <w:lastRenderedPageBreak/>
-        <w:t>que disponemos, nos hemos decantado por la solución que podíamos conocer mejor a primera vista.</w:t>
-      </w:r>
-    </w:p>
+    <w:p/>
     <w:p/>
     <w:sectPr>
       <w:pgSz w:w="11906" w:h="16838"/>
@@ -1233,15 +1705,6 @@
   </w:num>
   <w:num w:numId="2">
     <w:abstractNumId w:val="1"/>
-    <w:lvlOverride w:ilvl="0"/>
-    <w:lvlOverride w:ilvl="1"/>
-    <w:lvlOverride w:ilvl="2"/>
-    <w:lvlOverride w:ilvl="3"/>
-    <w:lvlOverride w:ilvl="4"/>
-    <w:lvlOverride w:ilvl="5"/>
-    <w:lvlOverride w:ilvl="6"/>
-    <w:lvlOverride w:ilvl="7"/>
-    <w:lvlOverride w:ilvl="8"/>
   </w:num>
   <w:num w:numId="3">
     <w:abstractNumId w:val="0"/>
@@ -1372,6 +1835,7 @@
     <w:lsdException w:name="HTML Sample" w:semiHidden="1" w:unhideWhenUsed="1"/>
     <w:lsdException w:name="HTML Typewriter" w:semiHidden="1" w:unhideWhenUsed="1"/>
     <w:lsdException w:name="HTML Variable" w:semiHidden="1" w:unhideWhenUsed="1"/>
+    <w:lsdException w:name="Normal Table" w:semiHidden="1" w:unhideWhenUsed="1"/>
     <w:lsdException w:name="annotation subject" w:semiHidden="1" w:unhideWhenUsed="1"/>
     <w:lsdException w:name="No List" w:semiHidden="1" w:unhideWhenUsed="1"/>
     <w:lsdException w:name="Outline List 1" w:semiHidden="1" w:unhideWhenUsed="1"/>
@@ -1418,8 +1882,10 @@
     <w:lsdException w:name="Table Subtle 2" w:semiHidden="1" w:unhideWhenUsed="1"/>
     <w:lsdException w:name="Table Web 1" w:semiHidden="1" w:unhideWhenUsed="1"/>
     <w:lsdException w:name="Table Web 2" w:semiHidden="1" w:unhideWhenUsed="1"/>
+    <w:lsdException w:name="Table Web 3" w:semiHidden="1" w:unhideWhenUsed="1"/>
     <w:lsdException w:name="Balloon Text" w:semiHidden="1" w:unhideWhenUsed="1"/>
     <w:lsdException w:name="Table Grid" w:uiPriority="39"/>
+    <w:lsdException w:name="Table Theme" w:semiHidden="1" w:unhideWhenUsed="1"/>
     <w:lsdException w:name="Placeholder Text" w:semiHidden="1"/>
     <w:lsdException w:name="No Spacing" w:uiPriority="1" w:qFormat="1"/>
     <w:lsdException w:name="Light Shading" w:uiPriority="60"/>

</xml_diff>